<commit_message>
Added picture to the results
</commit_message>
<xml_diff>
--- a/Thesis/ResultsResearchProject.docx
+++ b/Thesis/ResultsResearchProject.docx
@@ -71,7 +71,407 @@
         <w:t xml:space="preserve">. </w:t>
       </w:r>
     </w:p>
+    <w:p>
+      <w:pPr>
+        <w:rPr>
+          <w:b/>
+          <w:bCs/>
+        </w:rPr>
+      </w:pPr>
+      <w:r>
+        <w:rPr>
+          <w:b/>
+          <w:bCs/>
+        </w:rPr>
+        <w:t>TODO MAKE GRAPH DISTRIBUTION CLEARER AND MORE REPRESENTATIVE</w:t>
+      </w:r>
+    </w:p>
+    <w:p>
+      <w:pPr>
+        <w:rPr>
+          <w:b/>
+          <w:bCs/>
+        </w:rPr>
+      </w:pPr>
+      <w:r>
+        <w:rPr>
+          <w:b/>
+          <w:bCs/>
+        </w:rPr>
+        <w:t>TODO EXPLAIN THE RESULTS IN RELATION TO THE SPATIAL DISTRIBUTION OF THE FIRES (IN THE DISCUSSION EXPLAIN THE RELATION BETWEEN DISTANCE AND FOREST FIRE PIXEL</w:t>
+      </w:r>
+      <w:r>
+        <w:rPr>
+          <w:b/>
+          <w:bCs/>
+        </w:rPr>
+        <w:t>)</w:t>
+      </w:r>
+    </w:p>
+    <w:p>
+      <w:pPr>
+        <w:rPr>
+          <w:b/>
+          <w:bCs/>
+        </w:rPr>
+      </w:pPr>
+      <w:r>
+        <w:rPr>
+          <w:b/>
+          <w:bCs/>
+        </w:rPr>
+        <w:t>TODO MAKE THE MEAN LANDCOVER MONTHLY MORE REPRESENTATIVE OF THE DATA</w:t>
+      </w:r>
+    </w:p>
+    <w:p>
+      <w:r>
+        <w:br w:type="page"/>
+      </w:r>
+    </w:p>
+    <w:p>
+      <w:pPr>
+        <w:keepNext/>
+        <w:jc w:val="center"/>
+      </w:pPr>
+      <w:r>
+        <w:rPr>
+          <w:noProof/>
+        </w:rPr>
+        <w:lastRenderedPageBreak/>
+        <w:drawing>
+          <wp:inline distT="0" distB="0" distL="0" distR="0" wp14:anchorId="1FF177AF" wp14:editId="660E05D9">
+            <wp:extent cx="5760720" cy="8148320"/>
+            <wp:effectExtent l="0" t="0" r="0" b="5080"/>
+            <wp:docPr id="2" name="Picture 2"/>
+            <wp:cNvGraphicFramePr>
+              <a:graphicFrameLocks xmlns:a="http://schemas.openxmlformats.org/drawingml/2006/main" noChangeAspect="1"/>
+            </wp:cNvGraphicFramePr>
+            <a:graphic xmlns:a="http://schemas.openxmlformats.org/drawingml/2006/main">
+              <a:graphicData uri="http://schemas.openxmlformats.org/drawingml/2006/picture">
+                <pic:pic xmlns:pic="http://schemas.openxmlformats.org/drawingml/2006/picture">
+                  <pic:nvPicPr>
+                    <pic:cNvPr id="0" name="Picture 3"/>
+                    <pic:cNvPicPr>
+                      <a:picLocks noChangeAspect="1" noChangeArrowheads="1"/>
+                    </pic:cNvPicPr>
+                  </pic:nvPicPr>
+                  <pic:blipFill>
+                    <a:blip r:embed="rId5" cstate="print">
+                      <a:extLst>
+                        <a:ext uri="{28A0092B-C50C-407E-A947-70E740481C1C}">
+                          <a14:useLocalDpi xmlns:a14="http://schemas.microsoft.com/office/drawing/2010/main" val="0"/>
+                        </a:ext>
+                      </a:extLst>
+                    </a:blip>
+                    <a:srcRect/>
+                    <a:stretch>
+                      <a:fillRect/>
+                    </a:stretch>
+                  </pic:blipFill>
+                  <pic:spPr bwMode="auto">
+                    <a:xfrm>
+                      <a:off x="0" y="0"/>
+                      <a:ext cx="5760720" cy="8148320"/>
+                    </a:xfrm>
+                    <a:prstGeom prst="rect">
+                      <a:avLst/>
+                    </a:prstGeom>
+                    <a:noFill/>
+                    <a:ln>
+                      <a:noFill/>
+                    </a:ln>
+                  </pic:spPr>
+                </pic:pic>
+              </a:graphicData>
+            </a:graphic>
+          </wp:inline>
+        </w:drawing>
+      </w:r>
+    </w:p>
+    <w:p>
+      <w:pPr>
+        <w:pStyle w:val="Caption"/>
+        <w:jc w:val="center"/>
+      </w:pPr>
+      <w:r>
+        <w:t xml:space="preserve">Figure </w:t>
+      </w:r>
+      <w:fldSimple w:instr=" SEQ Figure \* ARABIC ">
+        <w:r>
+          <w:rPr>
+            <w:noProof/>
+          </w:rPr>
+          <w:t>1</w:t>
+        </w:r>
+      </w:fldSimple>
+      <w:r>
+        <w:t xml:space="preserve"> Location and land cover map of the Netherlands</w:t>
+      </w:r>
+    </w:p>
+    <w:p>
+      <w:pPr>
+        <w:rPr>
+          <w:i/>
+          <w:iCs/>
+          <w:color w:val="44546A" w:themeColor="text2"/>
+          <w:sz w:val="18"/>
+          <w:szCs w:val="18"/>
+        </w:rPr>
+      </w:pPr>
+      <w:r>
+        <w:br w:type="page"/>
+      </w:r>
+    </w:p>
+    <w:p>
+      <w:r>
+        <w:rPr>
+          <w:noProof/>
+        </w:rPr>
+        <w:lastRenderedPageBreak/>
+        <w:t xml:space="preserve"> </w:t>
+      </w:r>
+      <w:r>
+        <w:rPr>
+          <w:noProof/>
+        </w:rPr>
+        <w:drawing>
+          <wp:inline distT="0" distB="0" distL="0" distR="0" wp14:anchorId="7F67375E" wp14:editId="41FC8573">
+            <wp:extent cx="5760720" cy="2426335"/>
+            <wp:effectExtent l="0" t="0" r="0" b="0"/>
+            <wp:docPr id="3" name="Picture 3"/>
+            <wp:cNvGraphicFramePr>
+              <a:graphicFrameLocks xmlns:a="http://schemas.openxmlformats.org/drawingml/2006/main" noChangeAspect="1"/>
+            </wp:cNvGraphicFramePr>
+            <a:graphic xmlns:a="http://schemas.openxmlformats.org/drawingml/2006/main">
+              <a:graphicData uri="http://schemas.openxmlformats.org/drawingml/2006/picture">
+                <pic:pic xmlns:pic="http://schemas.openxmlformats.org/drawingml/2006/picture">
+                  <pic:nvPicPr>
+                    <pic:cNvPr id="0" name="Picture 5"/>
+                    <pic:cNvPicPr>
+                      <a:picLocks noChangeAspect="1" noChangeArrowheads="1"/>
+                    </pic:cNvPicPr>
+                  </pic:nvPicPr>
+                  <pic:blipFill>
+                    <a:blip r:embed="rId6" cstate="print">
+                      <a:extLst>
+                        <a:ext uri="{28A0092B-C50C-407E-A947-70E740481C1C}">
+                          <a14:useLocalDpi xmlns:a14="http://schemas.microsoft.com/office/drawing/2010/main" val="0"/>
+                        </a:ext>
+                      </a:extLst>
+                    </a:blip>
+                    <a:srcRect/>
+                    <a:stretch>
+                      <a:fillRect/>
+                    </a:stretch>
+                  </pic:blipFill>
+                  <pic:spPr bwMode="auto">
+                    <a:xfrm>
+                      <a:off x="0" y="0"/>
+                      <a:ext cx="5760720" cy="2426335"/>
+                    </a:xfrm>
+                    <a:prstGeom prst="rect">
+                      <a:avLst/>
+                    </a:prstGeom>
+                    <a:noFill/>
+                    <a:ln>
+                      <a:noFill/>
+                    </a:ln>
+                  </pic:spPr>
+                </pic:pic>
+              </a:graphicData>
+            </a:graphic>
+          </wp:inline>
+        </w:drawing>
+      </w:r>
+    </w:p>
     <w:p/>
+    <w:p>
+      <w:pPr>
+        <w:jc w:val="center"/>
+      </w:pPr>
+      <w:r>
+        <w:rPr>
+          <w:noProof/>
+        </w:rPr>
+        <w:drawing>
+          <wp:inline distT="0" distB="0" distL="0" distR="0" wp14:anchorId="1B0C45F5" wp14:editId="6F33E4E4">
+            <wp:extent cx="4857750" cy="3517900"/>
+            <wp:effectExtent l="0" t="0" r="0" b="6350"/>
+            <wp:docPr id="7" name="Picture 7"/>
+            <wp:cNvGraphicFramePr>
+              <a:graphicFrameLocks xmlns:a="http://schemas.openxmlformats.org/drawingml/2006/main" noChangeAspect="1"/>
+            </wp:cNvGraphicFramePr>
+            <a:graphic xmlns:a="http://schemas.openxmlformats.org/drawingml/2006/main">
+              <a:graphicData uri="http://schemas.openxmlformats.org/drawingml/2006/picture">
+                <pic:pic xmlns:pic="http://schemas.openxmlformats.org/drawingml/2006/picture">
+                  <pic:nvPicPr>
+                    <pic:cNvPr id="0" name="Picture 13"/>
+                    <pic:cNvPicPr>
+                      <a:picLocks noChangeAspect="1" noChangeArrowheads="1"/>
+                    </pic:cNvPicPr>
+                  </pic:nvPicPr>
+                  <pic:blipFill>
+                    <a:blip r:embed="rId7" cstate="print">
+                      <a:extLst>
+                        <a:ext uri="{28A0092B-C50C-407E-A947-70E740481C1C}">
+                          <a14:useLocalDpi xmlns:a14="http://schemas.microsoft.com/office/drawing/2010/main" val="0"/>
+                        </a:ext>
+                      </a:extLst>
+                    </a:blip>
+                    <a:srcRect/>
+                    <a:stretch>
+                      <a:fillRect/>
+                    </a:stretch>
+                  </pic:blipFill>
+                  <pic:spPr bwMode="auto">
+                    <a:xfrm>
+                      <a:off x="0" y="0"/>
+                      <a:ext cx="4857750" cy="3517900"/>
+                    </a:xfrm>
+                    <a:prstGeom prst="rect">
+                      <a:avLst/>
+                    </a:prstGeom>
+                    <a:noFill/>
+                    <a:ln>
+                      <a:noFill/>
+                    </a:ln>
+                  </pic:spPr>
+                </pic:pic>
+              </a:graphicData>
+            </a:graphic>
+          </wp:inline>
+        </w:drawing>
+      </w:r>
+    </w:p>
+    <w:p>
+      <w:r>
+        <w:br w:type="page"/>
+      </w:r>
+    </w:p>
+    <w:p>
+      <w:pPr>
+        <w:rPr>
+          <w:noProof/>
+        </w:rPr>
+      </w:pPr>
+      <w:r>
+        <w:rPr>
+          <w:noProof/>
+        </w:rPr>
+        <w:lastRenderedPageBreak/>
+        <w:drawing>
+          <wp:inline distT="0" distB="0" distL="0" distR="0" wp14:anchorId="276C56EE" wp14:editId="130E96DF">
+            <wp:extent cx="5760720" cy="2858770"/>
+            <wp:effectExtent l="0" t="0" r="0" b="0"/>
+            <wp:docPr id="5" name="Picture 5"/>
+            <wp:cNvGraphicFramePr>
+              <a:graphicFrameLocks xmlns:a="http://schemas.openxmlformats.org/drawingml/2006/main" noChangeAspect="1"/>
+            </wp:cNvGraphicFramePr>
+            <a:graphic xmlns:a="http://schemas.openxmlformats.org/drawingml/2006/main">
+              <a:graphicData uri="http://schemas.openxmlformats.org/drawingml/2006/picture">
+                <pic:pic xmlns:pic="http://schemas.openxmlformats.org/drawingml/2006/picture">
+                  <pic:nvPicPr>
+                    <pic:cNvPr id="0" name="Picture 9"/>
+                    <pic:cNvPicPr>
+                      <a:picLocks noChangeAspect="1" noChangeArrowheads="1"/>
+                    </pic:cNvPicPr>
+                  </pic:nvPicPr>
+                  <pic:blipFill>
+                    <a:blip r:embed="rId8" cstate="print">
+                      <a:extLst>
+                        <a:ext uri="{28A0092B-C50C-407E-A947-70E740481C1C}">
+                          <a14:useLocalDpi xmlns:a14="http://schemas.microsoft.com/office/drawing/2010/main" val="0"/>
+                        </a:ext>
+                      </a:extLst>
+                    </a:blip>
+                    <a:srcRect/>
+                    <a:stretch>
+                      <a:fillRect/>
+                    </a:stretch>
+                  </pic:blipFill>
+                  <pic:spPr bwMode="auto">
+                    <a:xfrm>
+                      <a:off x="0" y="0"/>
+                      <a:ext cx="5760720" cy="2858770"/>
+                    </a:xfrm>
+                    <a:prstGeom prst="rect">
+                      <a:avLst/>
+                    </a:prstGeom>
+                    <a:noFill/>
+                    <a:ln>
+                      <a:noFill/>
+                    </a:ln>
+                  </pic:spPr>
+                </pic:pic>
+              </a:graphicData>
+            </a:graphic>
+          </wp:inline>
+        </w:drawing>
+      </w:r>
+    </w:p>
+    <w:p/>
+    <w:p/>
+    <w:p>
+      <w:pPr>
+        <w:tabs>
+          <w:tab w:val="left" w:pos="3002"/>
+        </w:tabs>
+      </w:pPr>
+      <w:r>
+        <w:rPr>
+          <w:noProof/>
+          <w:vertAlign w:val="subscript"/>
+        </w:rPr>
+        <w:drawing>
+          <wp:inline distT="0" distB="0" distL="0" distR="0" wp14:anchorId="350023C0" wp14:editId="5667D578">
+            <wp:extent cx="5760720" cy="2858770"/>
+            <wp:effectExtent l="0" t="0" r="0" b="0"/>
+            <wp:docPr id="6" name="Picture 6"/>
+            <wp:cNvGraphicFramePr>
+              <a:graphicFrameLocks xmlns:a="http://schemas.openxmlformats.org/drawingml/2006/main" noChangeAspect="1"/>
+            </wp:cNvGraphicFramePr>
+            <a:graphic xmlns:a="http://schemas.openxmlformats.org/drawingml/2006/main">
+              <a:graphicData uri="http://schemas.openxmlformats.org/drawingml/2006/picture">
+                <pic:pic xmlns:pic="http://schemas.openxmlformats.org/drawingml/2006/picture">
+                  <pic:nvPicPr>
+                    <pic:cNvPr id="0" name="Picture 11"/>
+                    <pic:cNvPicPr>
+                      <a:picLocks noChangeAspect="1" noChangeArrowheads="1"/>
+                    </pic:cNvPicPr>
+                  </pic:nvPicPr>
+                  <pic:blipFill>
+                    <a:blip r:embed="rId9" cstate="print">
+                      <a:extLst>
+                        <a:ext uri="{28A0092B-C50C-407E-A947-70E740481C1C}">
+                          <a14:useLocalDpi xmlns:a14="http://schemas.microsoft.com/office/drawing/2010/main" val="0"/>
+                        </a:ext>
+                      </a:extLst>
+                    </a:blip>
+                    <a:srcRect/>
+                    <a:stretch>
+                      <a:fillRect/>
+                    </a:stretch>
+                  </pic:blipFill>
+                  <pic:spPr bwMode="auto">
+                    <a:xfrm>
+                      <a:off x="0" y="0"/>
+                      <a:ext cx="5760720" cy="2858770"/>
+                    </a:xfrm>
+                    <a:prstGeom prst="rect">
+                      <a:avLst/>
+                    </a:prstGeom>
+                    <a:noFill/>
+                    <a:ln>
+                      <a:noFill/>
+                    </a:ln>
+                  </pic:spPr>
+                </pic:pic>
+              </a:graphicData>
+            </a:graphic>
+          </wp:inline>
+        </w:drawing>
+      </w:r>
+    </w:p>
     <w:sectPr>
       <w:pgSz w:w="11906" w:h="16838"/>
       <w:pgMar w:top="1417" w:right="1417" w:bottom="1417" w:left="1417" w:header="708" w:footer="708" w:gutter="0"/>
@@ -546,6 +946,25 @@
       <w:szCs w:val="56"/>
     </w:rPr>
   </w:style>
+  <w:style w:type="paragraph" w:styleId="Caption">
+    <w:name w:val="caption"/>
+    <w:basedOn w:val="Normal"/>
+    <w:next w:val="Normal"/>
+    <w:uiPriority w:val="35"/>
+    <w:unhideWhenUsed/>
+    <w:qFormat/>
+    <w:rsid w:val="006C4BF7"/>
+    <w:pPr>
+      <w:spacing w:after="200" w:line="240" w:lineRule="auto"/>
+    </w:pPr>
+    <w:rPr>
+      <w:i/>
+      <w:iCs/>
+      <w:color w:val="44546A" w:themeColor="text2"/>
+      <w:sz w:val="18"/>
+      <w:szCs w:val="18"/>
+    </w:rPr>
+  </w:style>
 </w:styles>
 </file>
 
@@ -842,4 +1261,16 @@
     </a:ext>
   </a:extLst>
 </a:theme>
+</file>
+
+<file path=customXml/item1.xml><?xml version="1.0" encoding="utf-8"?>
+<b:Sources xmlns:b="http://schemas.openxmlformats.org/officeDocument/2006/bibliography" xmlns="http://schemas.openxmlformats.org/officeDocument/2006/bibliography" SelectedStyle="\APASixthEditionOfficeOnline.xsl" StyleName="APA" Version="6"/>
+</file>
+
+<file path=customXml/itemProps1.xml><?xml version="1.0" encoding="utf-8"?>
+<ds:datastoreItem xmlns:ds="http://schemas.openxmlformats.org/officeDocument/2006/customXml" ds:itemID="{CDC6D36F-29D9-4B75-B39B-71F48CF1A6FF}">
+  <ds:schemaRefs>
+    <ds:schemaRef ds:uri="http://schemas.openxmlformats.org/officeDocument/2006/bibliography"/>
+  </ds:schemaRefs>
+</ds:datastoreItem>
 </file>
</xml_diff>